<commit_message>
Modificación en el enunciado
</commit_message>
<xml_diff>
--- a/Enunciado.docx
+++ b/Enunciado.docx
@@ -146,62 +146,14 @@
           <w:ilvl w:val="0"/>
           <w:numId w:val="1"/>
         </w:numPr>
+        <w:spacing w:before="0" w:after="160"/>
+        <w:contextualSpacing/>
         <w:jc w:val="both"/>
         <w:rPr/>
       </w:pPr>
       <w:r>
         <w:rPr/>
         <w:t>¿Qué otras métricas podrían considerarse? ¿Cuál es su conclusión del modelo?</w:t>
-      </w:r>
-    </w:p>
-    <w:p>
-      <w:pPr>
-        <w:pStyle w:val="Normal"/>
-        <w:jc w:val="both"/>
-        <w:rPr/>
-      </w:pPr>
-      <w:r>
-        <w:rPr/>
-        <w:t xml:space="preserve">El informe deberá enviarse por correo a </w:t>
-      </w:r>
-      <w:r>
-        <w:rPr/>
-        <w:t>XXXXXXXX (Correo borrado)</w:t>
-      </w:r>
-      <w:r>
-        <w:rPr/>
-        <w:t xml:space="preserve"> como máximo el Lunes 5 de Junio antes de las 7 am. Incluir el informe generado y todos los archivos de soporte. </w:t>
-      </w:r>
-    </w:p>
-    <w:p>
-      <w:pPr>
-        <w:pStyle w:val="Normal"/>
-        <w:jc w:val="both"/>
-        <w:rPr/>
-      </w:pPr>
-      <w:r>
-        <w:rPr/>
-      </w:r>
-    </w:p>
-    <w:p>
-      <w:pPr>
-        <w:pStyle w:val="Normal"/>
-        <w:jc w:val="both"/>
-        <w:rPr/>
-      </w:pPr>
-      <w:r>
-        <w:rPr/>
-        <w:t>Mucha suerte!!!</w:t>
-      </w:r>
-    </w:p>
-    <w:p>
-      <w:pPr>
-        <w:pStyle w:val="Normal"/>
-        <w:jc w:val="both"/>
-        <w:rPr/>
-      </w:pPr>
-      <w:r>
-        <w:rPr/>
       </w:r>
     </w:p>
     <w:sectPr>
@@ -228,51 +180,6 @@
     </w:pPr>
     <w:r>
       <w:rPr/>
-      <w:drawing>
-        <wp:inline distT="0" distB="0" distL="0" distR="0">
-          <wp:extent cx="1151890" cy="304800"/>
-          <wp:effectExtent l="0" t="0" r="0" b="0"/>
-          <wp:docPr id="0" name="Picture" descr=""/>
-          <wp:cNvGraphicFramePr>
-            <a:graphicFrameLocks xmlns:a="http://schemas.openxmlformats.org/drawingml/2006/main" noChangeAspect="1"/>
-          </wp:cNvGraphicFramePr>
-          <a:graphic xmlns:a="http://schemas.openxmlformats.org/drawingml/2006/main">
-            <a:graphicData uri="http://schemas.openxmlformats.org/drawingml/2006/picture">
-              <pic:pic xmlns:pic="http://schemas.openxmlformats.org/drawingml/2006/picture">
-                <pic:nvPicPr>
-                  <pic:cNvPr id="0" name="Picture" descr=""/>
-                  <pic:cNvPicPr>
-                    <a:picLocks noChangeAspect="1" noChangeArrowheads="1"/>
-                  </pic:cNvPicPr>
-                </pic:nvPicPr>
-                <pic:blipFill>
-                  <a:blip r:embed="rId1"/>
-                  <a:srcRect l="5900" t="35978" r="4183" b="36531"/>
-                  <a:stretch>
-                    <a:fillRect/>
-                  </a:stretch>
-                </pic:blipFill>
-                <pic:spPr bwMode="auto">
-                  <a:xfrm>
-                    <a:off x="0" y="0"/>
-                    <a:ext cx="1151890" cy="304800"/>
-                  </a:xfrm>
-                  <a:prstGeom prst="rect">
-                    <a:avLst/>
-                  </a:prstGeom>
-                  <a:noFill/>
-                  <a:ln w="9525">
-                    <a:noFill/>
-                    <a:miter lim="800000"/>
-                    <a:headEnd/>
-                    <a:tailEnd/>
-                  </a:ln>
-                </pic:spPr>
-              </pic:pic>
-            </a:graphicData>
-          </a:graphic>
-        </wp:inline>
-      </w:drawing>
     </w:r>
   </w:p>
 </w:hdr>
@@ -504,7 +411,7 @@
     </w:rPrDefault>
     <w:pPrDefault>
       <w:pPr>
-        <w:spacing w:lineRule="auto" w:line="256"/>
+        <w:spacing w:lineRule="auto" w:line="254"/>
       </w:pPr>
     </w:pPrDefault>
   </w:docDefaults>
@@ -891,12 +798,12 @@
       <w:widowControl/>
       <w:suppressAutoHyphens w:val="true"/>
       <w:bidi w:val="0"/>
-      <w:spacing w:lineRule="auto" w:line="256" w:before="0" w:after="160"/>
+      <w:spacing w:lineRule="auto" w:line="254" w:before="0" w:after="160"/>
       <w:jc w:val="left"/>
     </w:pPr>
     <w:rPr>
       <w:rFonts w:ascii="Calibri" w:hAnsi="Calibri" w:eastAsia="Droid Sans Fallback" w:cs="Calibri"/>
-      <w:color w:val="auto"/>
+      <w:color w:val="00000A"/>
       <w:sz w:val="22"/>
       <w:szCs w:val="22"/>
       <w:lang w:val="es-ES" w:eastAsia="en-US" w:bidi="ar-SA"/>

</xml_diff>